<commit_message>
Update resume, write FRC section
</commit_message>
<xml_diff>
--- a/public/resume/Monserate Resume.docx
+++ b/public/resume/Monserate Resume.docx
@@ -86,116 +86,6 @@
           <w:lang w:val="en-US"/>
         </w:rPr>
         <w:t xml:space="preserve">  </w:t>
-      </w:r>
-      <w:r>
-        <w:rPr>
-          <w:rFonts w:ascii="Barlow" w:eastAsia="Times New Roman" w:hAnsi="Barlow" w:cs="Times New Roman"/>
-          <w:color w:val="000000"/>
-          <w:sz w:val="21"/>
-          <w:szCs w:val="21"/>
-          <w:lang w:val="en-US"/>
-        </w:rPr>
-        <w:fldChar w:fldCharType="begin"/>
-      </w:r>
-      <w:r>
-        <w:rPr>
-          <w:rFonts w:ascii="Barlow" w:eastAsia="Times New Roman" w:hAnsi="Barlow" w:cs="Times New Roman"/>
-          <w:color w:val="000000"/>
-          <w:sz w:val="21"/>
-          <w:szCs w:val="21"/>
-          <w:lang w:val="en-US"/>
-        </w:rPr>
-        <w:instrText>HYPERLINK "</w:instrText>
-      </w:r>
-      <w:r>
-        <w:rPr>
-          <w:rFonts w:ascii="Barlow" w:eastAsia="Times New Roman" w:hAnsi="Barlow" w:cs="Times New Roman"/>
-          <w:color w:val="000000"/>
-          <w:sz w:val="21"/>
-          <w:szCs w:val="21"/>
-          <w:lang w:val="en-US"/>
-        </w:rPr>
-        <w:instrText>https://github.com/ctrl-vi</w:instrText>
-      </w:r>
-      <w:r>
-        <w:rPr>
-          <w:rFonts w:ascii="Barlow" w:eastAsia="Times New Roman" w:hAnsi="Barlow" w:cs="Times New Roman"/>
-          <w:color w:val="000000"/>
-          <w:sz w:val="21"/>
-          <w:szCs w:val="21"/>
-          <w:lang w:val="en-US"/>
-        </w:rPr>
-        <w:instrText>"</w:instrText>
-      </w:r>
-      <w:r>
-        <w:rPr>
-          <w:rFonts w:ascii="Barlow" w:eastAsia="Times New Roman" w:hAnsi="Barlow" w:cs="Times New Roman"/>
-          <w:color w:val="000000"/>
-          <w:sz w:val="21"/>
-          <w:szCs w:val="21"/>
-          <w:lang w:val="en-US"/>
-        </w:rPr>
-        <w:fldChar w:fldCharType="separate"/>
-      </w:r>
-      <w:r>
-        <w:rPr>
-          <w:rStyle w:val="Hyperlink"/>
-          <w:rFonts w:ascii="Barlow" w:eastAsia="Times New Roman" w:hAnsi="Barlow" w:cs="Times New Roman"/>
-          <w:sz w:val="21"/>
-          <w:szCs w:val="21"/>
-          <w:lang w:val="en-US"/>
-        </w:rPr>
-        <w:t>https://github.</w:t>
-      </w:r>
-      <w:r>
-        <w:rPr>
-          <w:rStyle w:val="Hyperlink"/>
-          <w:rFonts w:ascii="Barlow" w:eastAsia="Times New Roman" w:hAnsi="Barlow" w:cs="Times New Roman"/>
-          <w:sz w:val="21"/>
-          <w:szCs w:val="21"/>
-          <w:lang w:val="en-US"/>
-        </w:rPr>
-        <w:t>c</w:t>
-      </w:r>
-      <w:r>
-        <w:rPr>
-          <w:rStyle w:val="Hyperlink"/>
-          <w:rFonts w:ascii="Barlow" w:eastAsia="Times New Roman" w:hAnsi="Barlow" w:cs="Times New Roman"/>
-          <w:sz w:val="21"/>
-          <w:szCs w:val="21"/>
-          <w:lang w:val="en-US"/>
-        </w:rPr>
-        <w:t>om/ctrl-vi</w:t>
-      </w:r>
-      <w:r>
-        <w:rPr>
-          <w:rFonts w:ascii="Barlow" w:eastAsia="Times New Roman" w:hAnsi="Barlow" w:cs="Times New Roman"/>
-          <w:color w:val="000000"/>
-          <w:sz w:val="21"/>
-          <w:szCs w:val="21"/>
-          <w:lang w:val="en-US"/>
-        </w:rPr>
-        <w:fldChar w:fldCharType="end"/>
-      </w:r>
-      <w:r>
-        <w:rPr>
-          <w:rFonts w:ascii="Barlow" w:eastAsia="Times New Roman" w:hAnsi="Barlow" w:cs="Times New Roman"/>
-          <w:color w:val="000000"/>
-          <w:sz w:val="21"/>
-          <w:szCs w:val="21"/>
-          <w:lang w:val="en-US"/>
-        </w:rPr>
-        <w:t xml:space="preserve">  </w:t>
-      </w:r>
-      <w:r>
-        <w:rPr>
-          <w:rFonts w:ascii="Barlow" w:eastAsia="Times New Roman" w:hAnsi="Barlow" w:cs="Times New Roman"/>
-          <w:color w:val="000000"/>
-          <w:sz w:val="21"/>
-          <w:szCs w:val="21"/>
-          <w:lang w:val="en-US"/>
-        </w:rPr>
-        <w:t xml:space="preserve">|  </w:t>
       </w:r>
       <w:hyperlink r:id="rId5" w:history="1">
         <w:r>
@@ -206,27 +96,7 @@
             <w:szCs w:val="21"/>
             <w:lang w:val="en-US"/>
           </w:rPr>
-          <w:t>https://ctrl-vi</w:t>
-        </w:r>
-        <w:r>
-          <w:rPr>
-            <w:rStyle w:val="Hyperlink"/>
-            <w:rFonts w:ascii="Barlow" w:eastAsia="Times New Roman" w:hAnsi="Barlow" w:cs="Times New Roman"/>
-            <w:sz w:val="21"/>
-            <w:szCs w:val="21"/>
-            <w:lang w:val="en-US"/>
-          </w:rPr>
-          <w:t>.</w:t>
-        </w:r>
-        <w:r>
-          <w:rPr>
-            <w:rStyle w:val="Hyperlink"/>
-            <w:rFonts w:ascii="Barlow" w:eastAsia="Times New Roman" w:hAnsi="Barlow" w:cs="Times New Roman"/>
-            <w:sz w:val="21"/>
-            <w:szCs w:val="21"/>
-            <w:lang w:val="en-US"/>
-          </w:rPr>
-          <w:t>github.io/</w:t>
+          <w:t>https://ctrl-vi.github.io/</w:t>
         </w:r>
       </w:hyperlink>
       <w:r>
@@ -237,16 +107,27 @@
           <w:szCs w:val="21"/>
           <w:lang w:val="en-US"/>
         </w:rPr>
+        <w:t> </w:t>
+      </w:r>
+      <w:r>
+        <w:rPr>
+          <w:rFonts w:ascii="Barlow" w:eastAsia="Times New Roman" w:hAnsi="Barlow" w:cs="Times New Roman"/>
+          <w:color w:val="000000"/>
+          <w:sz w:val="21"/>
+          <w:szCs w:val="21"/>
+          <w:lang w:val="en-US"/>
+        </w:rPr>
         <w:t xml:space="preserve">  </w:t>
       </w:r>
     </w:p>
     <w:p>
       <w:pPr>
-        <w:spacing w:line="259" w:lineRule="auto"/>
-        <w:rPr>
-          <w:rFonts w:ascii="Times New Roman" w:eastAsia="Times New Roman" w:hAnsi="Times New Roman" w:cs="Times New Roman"/>
-          <w:sz w:val="24"/>
-          <w:szCs w:val="24"/>
+        <w:spacing w:after="80" w:line="259" w:lineRule="auto"/>
+        <w:rPr>
+          <w:rFonts w:ascii="Barlow" w:eastAsia="Times New Roman" w:hAnsi="Barlow" w:cs="Times New Roman"/>
+          <w:color w:val="000000"/>
+          <w:sz w:val="21"/>
+          <w:szCs w:val="21"/>
           <w:lang w:val="en-US"/>
         </w:rPr>
       </w:pPr>
@@ -254,95 +135,32 @@
         <w:rPr>
           <w:rFonts w:ascii="Times New Roman" w:eastAsia="Times New Roman" w:hAnsi="Times New Roman" w:cs="Times New Roman"/>
           <w:noProof/>
-          <w:sz w:val="24"/>
-          <w:szCs w:val="24"/>
+          <w:sz w:val="10"/>
+          <w:szCs w:val="10"/>
+          <w:lang w:val="en-US"/>
+        </w:rPr>
+      </w:r>
+      <w:r>
+        <w:rPr>
+          <w:rFonts w:ascii="Times New Roman" w:eastAsia="Times New Roman" w:hAnsi="Times New Roman" w:cs="Times New Roman"/>
+          <w:noProof/>
+          <w:sz w:val="10"/>
+          <w:szCs w:val="10"/>
           <w:lang w:val="en-US"/>
         </w:rPr>
         <w:pict w14:anchorId="68436725">
           <v:rect id="_x0000_i1025" alt="" style="width:468pt;height:.05pt;mso-width-percent:0;mso-height-percent:0;mso-width-percent:0;mso-height-percent:0" o:hralign="center" o:hrstd="t" o:hr="t" fillcolor="#a0a0a0" stroked="f"/>
         </w:pict>
       </w:r>
-    </w:p>
-    <w:p>
-      <w:pPr>
-        <w:spacing w:after="80" w:line="259" w:lineRule="auto"/>
-        <w:rPr>
-          <w:rFonts w:ascii="Barlow" w:eastAsia="Times New Roman" w:hAnsi="Barlow" w:cs="Times New Roman"/>
-          <w:color w:val="000000"/>
-          <w:sz w:val="21"/>
-          <w:szCs w:val="21"/>
-          <w:lang w:val="en-US"/>
-        </w:rPr>
-      </w:pPr>
-      <w:r>
-        <w:rPr>
-          <w:rFonts w:ascii="Barlow" w:eastAsia="Times New Roman" w:hAnsi="Barlow" w:cs="Times New Roman"/>
-          <w:color w:val="000000"/>
-          <w:sz w:val="21"/>
-          <w:szCs w:val="21"/>
-          <w:lang w:val="en-US"/>
-        </w:rPr>
-        <w:t xml:space="preserve">Software Development Intern @ INIT </w:t>
-      </w:r>
-      <w:r>
-        <w:rPr>
-          <w:rFonts w:ascii="Barlow" w:eastAsia="Times New Roman" w:hAnsi="Barlow" w:cs="Times New Roman"/>
-          <w:color w:val="000000"/>
-          <w:sz w:val="21"/>
-          <w:szCs w:val="21"/>
-          <w:lang w:val="en-US"/>
-        </w:rPr>
-        <w:t>SE and</w:t>
-      </w:r>
-      <w:r>
-        <w:rPr>
-          <w:rFonts w:ascii="Barlow" w:eastAsia="Times New Roman" w:hAnsi="Barlow" w:cs="Times New Roman"/>
-          <w:color w:val="000000"/>
-          <w:sz w:val="21"/>
-          <w:szCs w:val="21"/>
-          <w:lang w:val="en-US"/>
-        </w:rPr>
-        <w:t xml:space="preserve"> Computer Engineering &amp; </w:t>
-      </w:r>
-      <w:r>
-        <w:rPr>
-          <w:rFonts w:ascii="Barlow" w:eastAsia="Times New Roman" w:hAnsi="Barlow" w:cs="Times New Roman"/>
-          <w:color w:val="000000"/>
-          <w:sz w:val="21"/>
-          <w:szCs w:val="21"/>
-          <w:lang w:val="en-US"/>
-        </w:rPr>
-        <w:t xml:space="preserve">Philosophy: </w:t>
-      </w:r>
-      <w:r>
-        <w:rPr>
-          <w:rFonts w:ascii="Barlow" w:eastAsia="Times New Roman" w:hAnsi="Barlow" w:cs="Times New Roman"/>
-          <w:color w:val="000000"/>
-          <w:sz w:val="21"/>
-          <w:szCs w:val="21"/>
-          <w:lang w:val="en-US"/>
-        </w:rPr>
-        <w:t>Ethics student excited about hardware, robotics, accessibility, and computer vision. Track record of collaborative development</w:t>
-      </w:r>
-      <w:r>
-        <w:rPr>
-          <w:rFonts w:ascii="Barlow" w:eastAsia="Times New Roman" w:hAnsi="Barlow" w:cs="Times New Roman"/>
-          <w:color w:val="000000"/>
-          <w:sz w:val="21"/>
-          <w:szCs w:val="21"/>
-          <w:lang w:val="en-US"/>
-        </w:rPr>
-        <w:t>, from software to CAD</w:t>
-      </w:r>
-      <w:r>
-        <w:rPr>
-          <w:rFonts w:ascii="Barlow" w:eastAsia="Times New Roman" w:hAnsi="Barlow" w:cs="Times New Roman"/>
-          <w:color w:val="000000"/>
-          <w:sz w:val="21"/>
-          <w:szCs w:val="21"/>
-          <w:lang w:val="en-US"/>
-        </w:rPr>
-        <w:t>. Extensive experience as a STEM educator in primary and secondary schools.</w:t>
+      <w:r>
+        <w:rPr>
+          <w:rFonts w:ascii="Barlow" w:eastAsia="Times New Roman" w:hAnsi="Barlow" w:cs="Times New Roman"/>
+          <w:color w:val="000000"/>
+          <w:sz w:val="21"/>
+          <w:szCs w:val="21"/>
+          <w:lang w:val="en-US"/>
+        </w:rPr>
+        <w:t>Computer Science TA and Computer Engineering &amp; Philosophy student passionate about hardware, robotics, accessibility, and computer security. Experienced in collaborative development across software and CAD, with a strong background in STEM education.</w:t>
       </w:r>
     </w:p>
     <w:p>
@@ -386,40 +204,8 @@
           <w:szCs w:val="21"/>
           <w:lang w:val="en-US"/>
         </w:rPr>
-        <w:t xml:space="preserve">Hard Skills: Java, C/C++/C#, Python (NumPy, Pandas, TensorFlow, Flask), ROS, Linux, JS/TS, HTML/CSS, SQL, Git, React, </w:t>
-      </w:r>
-      <w:r>
-        <w:rPr>
-          <w:rFonts w:ascii="Barlow" w:eastAsia="Times New Roman" w:hAnsi="Barlow" w:cs="Times New Roman"/>
-          <w:color w:val="000000"/>
-          <w:sz w:val="21"/>
-          <w:szCs w:val="21"/>
-          <w:lang w:val="en-US"/>
-        </w:rPr>
-        <w:t xml:space="preserve">Vue.js, Next.js, Vite, </w:t>
-      </w:r>
-      <w:r>
-        <w:rPr>
-          <w:rFonts w:ascii="Barlow" w:eastAsia="Times New Roman" w:hAnsi="Barlow" w:cs="Times New Roman"/>
-          <w:color w:val="000000"/>
-          <w:sz w:val="21"/>
-          <w:szCs w:val="21"/>
-          <w:lang w:val="en-US"/>
-        </w:rPr>
-        <w:t xml:space="preserve">Verilog, </w:t>
-      </w:r>
-      <w:proofErr w:type="spellStart"/>
-      <w:r>
-        <w:rPr>
-          <w:rFonts w:ascii="Barlow" w:eastAsia="Times New Roman" w:hAnsi="Barlow" w:cs="Times New Roman"/>
-          <w:color w:val="000000"/>
-          <w:sz w:val="21"/>
-          <w:szCs w:val="21"/>
-          <w:lang w:val="en-US"/>
-        </w:rPr>
-        <w:t>Solidworks</w:t>
-      </w:r>
-      <w:proofErr w:type="spellEnd"/>
+        <w:t>Hard Skills: Java, C/C++</w:t>
+      </w:r>
       <w:r>
         <w:rPr>
           <w:rFonts w:ascii="Barlow" w:eastAsia="Times New Roman" w:hAnsi="Barlow" w:cs="Times New Roman"/>
@@ -430,18 +216,226 @@
         </w:rPr>
         <w:t xml:space="preserve">, </w:t>
       </w:r>
-      <w:proofErr w:type="spellStart"/>
-      <w:r>
-        <w:rPr>
-          <w:rFonts w:ascii="Barlow" w:eastAsia="Times New Roman" w:hAnsi="Barlow" w:cs="Times New Roman"/>
-          <w:color w:val="000000"/>
-          <w:sz w:val="21"/>
-          <w:szCs w:val="21"/>
-          <w:lang w:val="en-US"/>
-        </w:rPr>
-        <w:t>Altrium</w:t>
-      </w:r>
-      <w:proofErr w:type="spellEnd"/>
+      <w:r>
+        <w:rPr>
+          <w:rFonts w:ascii="Barlow" w:eastAsia="Times New Roman" w:hAnsi="Barlow" w:cs="Times New Roman"/>
+          <w:color w:val="000000"/>
+          <w:sz w:val="21"/>
+          <w:szCs w:val="21"/>
+          <w:lang w:val="en-US"/>
+        </w:rPr>
+        <w:t>C#</w:t>
+      </w:r>
+      <w:r>
+        <w:rPr>
+          <w:rFonts w:ascii="Barlow" w:eastAsia="Times New Roman" w:hAnsi="Barlow" w:cs="Times New Roman"/>
+          <w:color w:val="000000"/>
+          <w:sz w:val="21"/>
+          <w:szCs w:val="21"/>
+          <w:lang w:val="en-US"/>
+        </w:rPr>
+        <w:t xml:space="preserve"> (.NET</w:t>
+      </w:r>
+      <w:r>
+        <w:rPr>
+          <w:rFonts w:ascii="Barlow" w:eastAsia="Times New Roman" w:hAnsi="Barlow" w:cs="Times New Roman"/>
+          <w:color w:val="000000"/>
+          <w:sz w:val="21"/>
+          <w:szCs w:val="21"/>
+          <w:lang w:val="en-US"/>
+        </w:rPr>
+        <w:t xml:space="preserve"> Core</w:t>
+      </w:r>
+      <w:r>
+        <w:rPr>
+          <w:rFonts w:ascii="Barlow" w:eastAsia="Times New Roman" w:hAnsi="Barlow" w:cs="Times New Roman"/>
+          <w:color w:val="000000"/>
+          <w:sz w:val="21"/>
+          <w:szCs w:val="21"/>
+          <w:lang w:val="en-US"/>
+        </w:rPr>
+        <w:t>,</w:t>
+      </w:r>
+      <w:r>
+        <w:rPr>
+          <w:rFonts w:ascii="Barlow" w:eastAsia="Times New Roman" w:hAnsi="Barlow" w:cs="Times New Roman"/>
+          <w:color w:val="000000"/>
+          <w:sz w:val="21"/>
+          <w:szCs w:val="21"/>
+          <w:lang w:val="en-US"/>
+        </w:rPr>
+        <w:t xml:space="preserve"> LINQ</w:t>
+      </w:r>
+      <w:r>
+        <w:rPr>
+          <w:rFonts w:ascii="Barlow" w:eastAsia="Times New Roman" w:hAnsi="Barlow" w:cs="Times New Roman"/>
+          <w:color w:val="000000"/>
+          <w:sz w:val="21"/>
+          <w:szCs w:val="21"/>
+          <w:lang w:val="en-US"/>
+        </w:rPr>
+        <w:t>, Entity Framework</w:t>
+      </w:r>
+      <w:r>
+        <w:rPr>
+          <w:rFonts w:ascii="Barlow" w:eastAsia="Times New Roman" w:hAnsi="Barlow" w:cs="Times New Roman"/>
+          <w:color w:val="000000"/>
+          <w:sz w:val="21"/>
+          <w:szCs w:val="21"/>
+          <w:lang w:val="en-US"/>
+        </w:rPr>
+        <w:t>)</w:t>
+      </w:r>
+      <w:r>
+        <w:rPr>
+          <w:rFonts w:ascii="Barlow" w:eastAsia="Times New Roman" w:hAnsi="Barlow" w:cs="Times New Roman"/>
+          <w:color w:val="000000"/>
+          <w:sz w:val="21"/>
+          <w:szCs w:val="21"/>
+          <w:lang w:val="en-US"/>
+        </w:rPr>
+        <w:t xml:space="preserve">, </w:t>
+      </w:r>
+      <w:r>
+        <w:rPr>
+          <w:rFonts w:ascii="Barlow" w:eastAsia="Times New Roman" w:hAnsi="Barlow" w:cs="Times New Roman"/>
+          <w:color w:val="000000"/>
+          <w:sz w:val="21"/>
+          <w:szCs w:val="21"/>
+          <w:lang w:val="en-US"/>
+        </w:rPr>
+        <w:t xml:space="preserve">SQL, </w:t>
+      </w:r>
+      <w:r>
+        <w:rPr>
+          <w:rFonts w:ascii="Barlow" w:eastAsia="Times New Roman" w:hAnsi="Barlow" w:cs="Times New Roman"/>
+          <w:color w:val="000000"/>
+          <w:sz w:val="21"/>
+          <w:szCs w:val="21"/>
+          <w:lang w:val="en-US"/>
+        </w:rPr>
+        <w:t xml:space="preserve">Oracle (ORDS, PL/SQL), </w:t>
+      </w:r>
+      <w:r>
+        <w:rPr>
+          <w:rFonts w:ascii="Barlow" w:eastAsia="Times New Roman" w:hAnsi="Barlow" w:cs="Times New Roman"/>
+          <w:color w:val="000000"/>
+          <w:sz w:val="21"/>
+          <w:szCs w:val="21"/>
+          <w:lang w:val="en-US"/>
+        </w:rPr>
+        <w:t>Python (NumPy, Pandas, TensorFlow, Flask)</w:t>
+      </w:r>
+      <w:r>
+        <w:rPr>
+          <w:rFonts w:ascii="Barlow" w:eastAsia="Times New Roman" w:hAnsi="Barlow" w:cs="Times New Roman"/>
+          <w:color w:val="000000"/>
+          <w:sz w:val="21"/>
+          <w:szCs w:val="21"/>
+          <w:lang w:val="en-US"/>
+        </w:rPr>
+        <w:t xml:space="preserve">, </w:t>
+      </w:r>
+      <w:r>
+        <w:rPr>
+          <w:rFonts w:ascii="Barlow" w:eastAsia="Times New Roman" w:hAnsi="Barlow" w:cs="Times New Roman"/>
+          <w:color w:val="000000"/>
+          <w:sz w:val="21"/>
+          <w:szCs w:val="21"/>
+          <w:lang w:val="en-US"/>
+        </w:rPr>
+        <w:t>ROS, JS/TS</w:t>
+      </w:r>
+      <w:r>
+        <w:rPr>
+          <w:rFonts w:ascii="Barlow" w:eastAsia="Times New Roman" w:hAnsi="Barlow" w:cs="Times New Roman"/>
+          <w:color w:val="000000"/>
+          <w:sz w:val="21"/>
+          <w:szCs w:val="21"/>
+          <w:lang w:val="en-US"/>
+        </w:rPr>
+        <w:t xml:space="preserve"> (</w:t>
+      </w:r>
+      <w:r>
+        <w:rPr>
+          <w:rFonts w:ascii="Barlow" w:eastAsia="Times New Roman" w:hAnsi="Barlow" w:cs="Times New Roman"/>
+          <w:color w:val="000000"/>
+          <w:sz w:val="21"/>
+          <w:szCs w:val="21"/>
+          <w:lang w:val="en-US"/>
+        </w:rPr>
+        <w:t>React</w:t>
+      </w:r>
+      <w:r>
+        <w:rPr>
+          <w:rFonts w:ascii="Barlow" w:eastAsia="Times New Roman" w:hAnsi="Barlow" w:cs="Times New Roman"/>
+          <w:color w:val="000000"/>
+          <w:sz w:val="21"/>
+          <w:szCs w:val="21"/>
+          <w:lang w:val="en-US"/>
+        </w:rPr>
+        <w:t>, Vue.js, Next.js, Vite)</w:t>
+      </w:r>
+      <w:r>
+        <w:rPr>
+          <w:rFonts w:ascii="Barlow" w:eastAsia="Times New Roman" w:hAnsi="Barlow" w:cs="Times New Roman"/>
+          <w:color w:val="000000"/>
+          <w:sz w:val="21"/>
+          <w:szCs w:val="21"/>
+          <w:lang w:val="en-US"/>
+        </w:rPr>
+        <w:t>, HTML/CSS</w:t>
+      </w:r>
+      <w:r>
+        <w:rPr>
+          <w:rFonts w:ascii="Barlow" w:eastAsia="Times New Roman" w:hAnsi="Barlow" w:cs="Times New Roman"/>
+          <w:color w:val="000000"/>
+          <w:sz w:val="21"/>
+          <w:szCs w:val="21"/>
+          <w:lang w:val="en-US"/>
+        </w:rPr>
+        <w:t xml:space="preserve">, </w:t>
+      </w:r>
+      <w:r>
+        <w:rPr>
+          <w:rFonts w:ascii="Barlow" w:eastAsia="Times New Roman" w:hAnsi="Barlow" w:cs="Times New Roman"/>
+          <w:color w:val="000000"/>
+          <w:sz w:val="21"/>
+          <w:szCs w:val="21"/>
+          <w:lang w:val="en-US"/>
+        </w:rPr>
+        <w:t>Git, Verilog, Solid</w:t>
+      </w:r>
+      <w:r>
+        <w:rPr>
+          <w:rFonts w:ascii="Barlow" w:eastAsia="Times New Roman" w:hAnsi="Barlow" w:cs="Times New Roman"/>
+          <w:color w:val="000000"/>
+          <w:sz w:val="21"/>
+          <w:szCs w:val="21"/>
+          <w:lang w:val="en-US"/>
+        </w:rPr>
+        <w:t>W</w:t>
+      </w:r>
+      <w:r>
+        <w:rPr>
+          <w:rFonts w:ascii="Barlow" w:eastAsia="Times New Roman" w:hAnsi="Barlow" w:cs="Times New Roman"/>
+          <w:color w:val="000000"/>
+          <w:sz w:val="21"/>
+          <w:szCs w:val="21"/>
+          <w:lang w:val="en-US"/>
+        </w:rPr>
+        <w:t xml:space="preserve">orks, </w:t>
+      </w:r>
+      <w:r>
+        <w:rPr>
+          <w:rFonts w:ascii="Barlow" w:eastAsia="Times New Roman" w:hAnsi="Barlow" w:cs="Times New Roman"/>
+          <w:color w:val="000000"/>
+          <w:sz w:val="21"/>
+          <w:szCs w:val="21"/>
+          <w:lang w:val="en-US"/>
+        </w:rPr>
+        <w:t>Altium</w:t>
+      </w:r>
     </w:p>
     <w:p>
       <w:pPr>
@@ -798,7 +792,67 @@
           <w:szCs w:val="21"/>
           <w:lang w:val="en-US"/>
         </w:rPr>
-        <w:t>, D</w:t>
+        <w:t xml:space="preserve">, </w:t>
+      </w:r>
+      <w:r>
+        <w:rPr>
+          <w:rFonts w:ascii="Barlow" w:eastAsia="Times New Roman" w:hAnsi="Barlow" w:cs="Times New Roman"/>
+          <w:color w:val="000000"/>
+          <w:sz w:val="21"/>
+          <w:szCs w:val="21"/>
+          <w:lang w:val="en-US"/>
+        </w:rPr>
+        <w:t>C</w:t>
+      </w:r>
+      <w:r>
+        <w:rPr>
+          <w:rFonts w:ascii="Barlow" w:eastAsia="Times New Roman" w:hAnsi="Barlow" w:cs="Times New Roman"/>
+          <w:color w:val="000000"/>
+          <w:sz w:val="21"/>
+          <w:szCs w:val="21"/>
+          <w:lang w:val="en-US"/>
+        </w:rPr>
+        <w:t xml:space="preserve">omputer </w:t>
+      </w:r>
+      <w:r>
+        <w:rPr>
+          <w:rFonts w:ascii="Barlow" w:eastAsia="Times New Roman" w:hAnsi="Barlow" w:cs="Times New Roman"/>
+          <w:color w:val="000000"/>
+          <w:sz w:val="21"/>
+          <w:szCs w:val="21"/>
+          <w:lang w:val="en-US"/>
+        </w:rPr>
+        <w:t>S</w:t>
+      </w:r>
+      <w:r>
+        <w:rPr>
+          <w:rFonts w:ascii="Barlow" w:eastAsia="Times New Roman" w:hAnsi="Barlow" w:cs="Times New Roman"/>
+          <w:color w:val="000000"/>
+          <w:sz w:val="21"/>
+          <w:szCs w:val="21"/>
+          <w:lang w:val="en-US"/>
+        </w:rPr>
+        <w:t xml:space="preserve">ecurity, </w:t>
+      </w:r>
+      <w:r>
+        <w:rPr>
+          <w:rFonts w:ascii="Barlow" w:eastAsia="Times New Roman" w:hAnsi="Barlow" w:cs="Times New Roman"/>
+          <w:color w:val="000000"/>
+          <w:sz w:val="21"/>
+          <w:szCs w:val="21"/>
+          <w:lang w:val="en-US"/>
+        </w:rPr>
+        <w:t xml:space="preserve">Cryptography, Compilers, </w:t>
+      </w:r>
+      <w:r>
+        <w:rPr>
+          <w:rFonts w:ascii="Barlow" w:eastAsia="Times New Roman" w:hAnsi="Barlow" w:cs="Times New Roman"/>
+          <w:color w:val="000000"/>
+          <w:sz w:val="21"/>
+          <w:szCs w:val="21"/>
+          <w:lang w:val="en-US"/>
+        </w:rPr>
+        <w:t>D</w:t>
       </w:r>
       <w:r>
         <w:rPr>
@@ -818,47 +872,7 @@
           <w:szCs w:val="21"/>
           <w:lang w:val="en-US"/>
         </w:rPr>
-        <w:t xml:space="preserve"> C</w:t>
-      </w:r>
-      <w:r>
-        <w:rPr>
-          <w:rFonts w:ascii="Barlow" w:eastAsia="Times New Roman" w:hAnsi="Barlow" w:cs="Times New Roman"/>
-          <w:color w:val="000000"/>
-          <w:sz w:val="21"/>
-          <w:szCs w:val="21"/>
-          <w:lang w:val="en-US"/>
-        </w:rPr>
-        <w:t xml:space="preserve">omputer </w:t>
-      </w:r>
-      <w:r>
-        <w:rPr>
-          <w:rFonts w:ascii="Barlow" w:eastAsia="Times New Roman" w:hAnsi="Barlow" w:cs="Times New Roman"/>
-          <w:color w:val="000000"/>
-          <w:sz w:val="21"/>
-          <w:szCs w:val="21"/>
-          <w:lang w:val="en-US"/>
-        </w:rPr>
-        <w:t>S</w:t>
-      </w:r>
-      <w:r>
-        <w:rPr>
-          <w:rFonts w:ascii="Barlow" w:eastAsia="Times New Roman" w:hAnsi="Barlow" w:cs="Times New Roman"/>
-          <w:color w:val="000000"/>
-          <w:sz w:val="21"/>
-          <w:szCs w:val="21"/>
-          <w:lang w:val="en-US"/>
-        </w:rPr>
-        <w:t xml:space="preserve">ecurity, </w:t>
-      </w:r>
-      <w:r>
-        <w:rPr>
-          <w:rFonts w:ascii="Barlow" w:eastAsia="Times New Roman" w:hAnsi="Barlow" w:cs="Times New Roman"/>
-          <w:color w:val="000000"/>
-          <w:sz w:val="21"/>
-          <w:szCs w:val="21"/>
-          <w:lang w:val="en-US"/>
-        </w:rPr>
-        <w:t>P</w:t>
+        <w:t xml:space="preserve"> P</w:t>
       </w:r>
       <w:r>
         <w:rPr>
@@ -1039,37 +1053,17 @@
           <w:szCs w:val="21"/>
           <w:lang w:val="en-US"/>
         </w:rPr>
-        <w:t>, I</w:t>
-      </w:r>
-      <w:r>
-        <w:rPr>
-          <w:rFonts w:ascii="Barlow" w:eastAsia="Times New Roman" w:hAnsi="Barlow" w:cs="Times New Roman"/>
-          <w:color w:val="000000"/>
-          <w:sz w:val="21"/>
-          <w:szCs w:val="21"/>
-          <w:lang w:val="en-US"/>
-        </w:rPr>
-        <w:t xml:space="preserve">ntro to </w:t>
-      </w:r>
-      <w:r>
-        <w:rPr>
-          <w:rFonts w:ascii="Barlow" w:eastAsia="Times New Roman" w:hAnsi="Barlow" w:cs="Times New Roman"/>
-          <w:color w:val="000000"/>
-          <w:sz w:val="21"/>
-          <w:szCs w:val="21"/>
-          <w:lang w:val="en-US"/>
-        </w:rPr>
-        <w:t>L</w:t>
-      </w:r>
-      <w:r>
-        <w:rPr>
-          <w:rFonts w:ascii="Barlow" w:eastAsia="Times New Roman" w:hAnsi="Barlow" w:cs="Times New Roman"/>
-          <w:color w:val="000000"/>
-          <w:sz w:val="21"/>
-          <w:szCs w:val="21"/>
-          <w:lang w:val="en-US"/>
-        </w:rPr>
-        <w:t xml:space="preserve">ogic, </w:t>
+        <w:t xml:space="preserve">, </w:t>
+      </w:r>
+      <w:r>
+        <w:rPr>
+          <w:rFonts w:ascii="Barlow" w:eastAsia="Times New Roman" w:hAnsi="Barlow" w:cs="Times New Roman"/>
+          <w:color w:val="000000"/>
+          <w:sz w:val="21"/>
+          <w:szCs w:val="21"/>
+          <w:lang w:val="en-US"/>
+        </w:rPr>
+        <w:t xml:space="preserve">Philosophy of Science, </w:t>
       </w:r>
       <w:r>
         <w:rPr>
@@ -1374,7 +1368,7 @@
           <w:lang w:val="en-US"/>
         </w:rPr>
         <w:tab/>
-        <w:t xml:space="preserve">             </w:t>
+        <w:t xml:space="preserve">            </w:t>
       </w:r>
       <w:r>
         <w:rPr>
@@ -1386,7 +1380,43 @@
           <w:szCs w:val="21"/>
           <w:lang w:val="en-US"/>
         </w:rPr>
-        <w:t>10/2023 - Present</w:t>
+        <w:t xml:space="preserve">10/2023 </w:t>
+      </w:r>
+      <w:r>
+        <w:rPr>
+          <w:rFonts w:ascii="Barlow" w:eastAsia="Times New Roman" w:hAnsi="Barlow" w:cs="Times New Roman"/>
+          <w:i/>
+          <w:iCs/>
+          <w:color w:val="000000"/>
+          <w:sz w:val="21"/>
+          <w:szCs w:val="21"/>
+          <w:lang w:val="en-US"/>
+        </w:rPr>
+        <w:t>–</w:t>
+      </w:r>
+      <w:r>
+        <w:rPr>
+          <w:rFonts w:ascii="Barlow" w:eastAsia="Times New Roman" w:hAnsi="Barlow" w:cs="Times New Roman"/>
+          <w:i/>
+          <w:iCs/>
+          <w:color w:val="000000"/>
+          <w:sz w:val="21"/>
+          <w:szCs w:val="21"/>
+          <w:lang w:val="en-US"/>
+        </w:rPr>
+        <w:t xml:space="preserve"> </w:t>
+      </w:r>
+      <w:r>
+        <w:rPr>
+          <w:rFonts w:ascii="Barlow" w:eastAsia="Times New Roman" w:hAnsi="Barlow" w:cs="Times New Roman"/>
+          <w:i/>
+          <w:iCs/>
+          <w:color w:val="000000"/>
+          <w:sz w:val="21"/>
+          <w:szCs w:val="21"/>
+          <w:lang w:val="en-US"/>
+        </w:rPr>
+        <w:t>06/2025</w:t>
       </w:r>
     </w:p>
     <w:p>
@@ -2052,6 +2082,16 @@
         </w:rPr>
         <w:t>Experience</w:t>
       </w:r>
+      <w:r>
+        <w:rPr>
+          <w:rFonts w:ascii="Barlow" w:eastAsia="Times New Roman" w:hAnsi="Barlow" w:cs="Times New Roman"/>
+          <w:color w:val="000000"/>
+          <w:sz w:val="21"/>
+          <w:szCs w:val="21"/>
+          <w:lang w:val="en-US"/>
+        </w:rPr>
+        <w:t xml:space="preserve"> </w:t>
+      </w:r>
     </w:p>
     <w:p>
       <w:pPr>
@@ -2073,17 +2113,27 @@
           <w:szCs w:val="21"/>
           <w:lang w:val="en-US"/>
         </w:rPr>
-        <w:t xml:space="preserve">Software Development Intern- </w:t>
-      </w:r>
-      <w:r>
-        <w:rPr>
-          <w:rFonts w:ascii="Barlow" w:eastAsia="Times New Roman" w:hAnsi="Barlow" w:cs="Times New Roman"/>
-          <w:color w:val="000000"/>
-          <w:sz w:val="21"/>
-          <w:szCs w:val="21"/>
-          <w:lang w:val="en-US"/>
-        </w:rPr>
-        <w:t>INIT SE | Seattle, WA</w:t>
+        <w:t xml:space="preserve">Teaching Assistant- </w:t>
+      </w:r>
+      <w:r>
+        <w:rPr>
+          <w:rFonts w:ascii="Barlow" w:eastAsia="Times New Roman" w:hAnsi="Barlow" w:cs="Times New Roman"/>
+          <w:color w:val="000000"/>
+          <w:sz w:val="21"/>
+          <w:szCs w:val="21"/>
+          <w:lang w:val="en-US"/>
+        </w:rPr>
+        <w:t>Paul G. Allen School of Computer Science &amp; Engineering</w:t>
+      </w:r>
+      <w:r>
+        <w:rPr>
+          <w:rFonts w:ascii="Barlow" w:eastAsia="Times New Roman" w:hAnsi="Barlow" w:cs="Times New Roman"/>
+          <w:color w:val="000000"/>
+          <w:sz w:val="21"/>
+          <w:szCs w:val="21"/>
+          <w:lang w:val="en-US"/>
+        </w:rPr>
+        <w:t xml:space="preserve"> | Seattle, WA           </w:t>
       </w:r>
       <w:r>
         <w:rPr>
@@ -2094,57 +2144,17 @@
           <w:lang w:val="en-US"/>
         </w:rPr>
         <w:tab/>
-      </w:r>
-      <w:r>
-        <w:rPr>
-          <w:rFonts w:ascii="Barlow" w:eastAsia="Times New Roman" w:hAnsi="Barlow" w:cs="Times New Roman"/>
-          <w:color w:val="000000"/>
-          <w:sz w:val="21"/>
-          <w:szCs w:val="21"/>
-          <w:lang w:val="en-US"/>
-        </w:rPr>
-        <w:tab/>
-      </w:r>
-      <w:r>
-        <w:rPr>
-          <w:rFonts w:ascii="Barlow" w:eastAsia="Times New Roman" w:hAnsi="Barlow" w:cs="Times New Roman"/>
-          <w:color w:val="000000"/>
-          <w:sz w:val="21"/>
-          <w:szCs w:val="21"/>
-          <w:lang w:val="en-US"/>
-        </w:rPr>
-        <w:tab/>
-      </w:r>
-      <w:r>
-        <w:rPr>
-          <w:rFonts w:ascii="Barlow" w:eastAsia="Times New Roman" w:hAnsi="Barlow" w:cs="Times New Roman"/>
-          <w:color w:val="000000"/>
-          <w:sz w:val="21"/>
-          <w:szCs w:val="21"/>
-          <w:lang w:val="en-US"/>
-        </w:rPr>
-        <w:tab/>
-      </w:r>
-      <w:r>
-        <w:rPr>
-          <w:rFonts w:ascii="Barlow" w:eastAsia="Times New Roman" w:hAnsi="Barlow" w:cs="Times New Roman"/>
-          <w:color w:val="000000"/>
-          <w:sz w:val="21"/>
-          <w:szCs w:val="21"/>
-          <w:lang w:val="en-US"/>
-        </w:rPr>
-        <w:tab/>
-      </w:r>
-      <w:r>
-        <w:rPr>
-          <w:rFonts w:ascii="Barlow" w:eastAsia="Times New Roman" w:hAnsi="Barlow" w:cs="Times New Roman"/>
-          <w:color w:val="000000"/>
-          <w:sz w:val="21"/>
-          <w:szCs w:val="21"/>
-          <w:lang w:val="en-US"/>
-        </w:rPr>
-        <w:tab/>
-        <w:t xml:space="preserve">             </w:t>
+        <w:t>           </w:t>
+      </w:r>
+      <w:r>
+        <w:rPr>
+          <w:rFonts w:ascii="Barlow" w:eastAsia="Times New Roman" w:hAnsi="Barlow" w:cs="Times New Roman"/>
+          <w:color w:val="000000"/>
+          <w:sz w:val="21"/>
+          <w:szCs w:val="21"/>
+          <w:lang w:val="en-US"/>
+        </w:rPr>
+        <w:t xml:space="preserve">  </w:t>
       </w:r>
       <w:r>
         <w:rPr>
@@ -2156,7 +2166,7 @@
           <w:szCs w:val="21"/>
           <w:lang w:val="en-US"/>
         </w:rPr>
-        <w:t>0</w:t>
+        <w:t xml:space="preserve">08/2024 </w:t>
       </w:r>
       <w:r>
         <w:rPr>
@@ -2168,7 +2178,7 @@
           <w:szCs w:val="21"/>
           <w:lang w:val="en-US"/>
         </w:rPr>
-        <w:t>6</w:t>
+        <w:t>–</w:t>
       </w:r>
       <w:r>
         <w:rPr>
@@ -2180,7 +2190,7 @@
           <w:szCs w:val="21"/>
           <w:lang w:val="en-US"/>
         </w:rPr>
-        <w:t>/202</w:t>
+        <w:t xml:space="preserve"> </w:t>
       </w:r>
       <w:r>
         <w:rPr>
@@ -2192,7 +2202,347 @@
           <w:szCs w:val="21"/>
           <w:lang w:val="en-US"/>
         </w:rPr>
-        <w:t>5</w:t>
+        <w:t>current</w:t>
+      </w:r>
+    </w:p>
+    <w:p>
+      <w:pPr>
+        <w:numPr>
+          <w:ilvl w:val="0"/>
+          <w:numId w:val="11"/>
+        </w:numPr>
+        <w:spacing w:line="259" w:lineRule="auto"/>
+        <w:ind w:left="540"/>
+        <w:textAlignment w:val="baseline"/>
+        <w:rPr>
+          <w:rFonts w:ascii="Barlow" w:eastAsia="Times New Roman" w:hAnsi="Barlow" w:cs="Times New Roman"/>
+          <w:color w:val="000000"/>
+          <w:sz w:val="21"/>
+          <w:szCs w:val="21"/>
+          <w:lang w:val="en-US"/>
+        </w:rPr>
+      </w:pPr>
+      <w:r>
+        <w:rPr>
+          <w:rFonts w:ascii="Barlow" w:eastAsia="Times New Roman" w:hAnsi="Barlow" w:cs="Times New Roman"/>
+          <w:color w:val="000000"/>
+          <w:sz w:val="21"/>
+          <w:szCs w:val="21"/>
+          <w:lang w:val="en-US"/>
+        </w:rPr>
+        <w:t xml:space="preserve">Develop lesson plans to </w:t>
+      </w:r>
+      <w:r>
+        <w:rPr>
+          <w:rFonts w:ascii="Barlow" w:eastAsia="Times New Roman" w:hAnsi="Barlow" w:cs="Times New Roman"/>
+          <w:color w:val="000000"/>
+          <w:sz w:val="21"/>
+          <w:szCs w:val="21"/>
+          <w:lang w:val="en-US"/>
+        </w:rPr>
+        <w:t>concepts in</w:t>
+      </w:r>
+      <w:r>
+        <w:rPr>
+          <w:rFonts w:ascii="Barlow" w:eastAsia="Times New Roman" w:hAnsi="Barlow" w:cs="Times New Roman"/>
+          <w:color w:val="000000"/>
+          <w:sz w:val="21"/>
+          <w:szCs w:val="21"/>
+          <w:lang w:val="en-US"/>
+        </w:rPr>
+        <w:t xml:space="preserve"> C</w:t>
+      </w:r>
+      <w:r>
+        <w:rPr>
+          <w:rFonts w:ascii="Barlow" w:eastAsia="Times New Roman" w:hAnsi="Barlow" w:cs="Times New Roman"/>
+          <w:color w:val="000000"/>
+          <w:sz w:val="21"/>
+          <w:szCs w:val="21"/>
+          <w:lang w:val="en-US"/>
+        </w:rPr>
+        <w:t>,</w:t>
+      </w:r>
+      <w:r>
+        <w:rPr>
+          <w:rFonts w:ascii="Barlow" w:eastAsia="Times New Roman" w:hAnsi="Barlow" w:cs="Times New Roman"/>
+          <w:color w:val="000000"/>
+          <w:sz w:val="21"/>
+          <w:szCs w:val="21"/>
+          <w:lang w:val="en-US"/>
+        </w:rPr>
+        <w:t xml:space="preserve"> assembly</w:t>
+      </w:r>
+      <w:r>
+        <w:rPr>
+          <w:rFonts w:ascii="Barlow" w:eastAsia="Times New Roman" w:hAnsi="Barlow" w:cs="Times New Roman"/>
+          <w:color w:val="000000"/>
+          <w:sz w:val="21"/>
+          <w:szCs w:val="21"/>
+          <w:lang w:val="en-US"/>
+        </w:rPr>
+        <w:t>, CS theory</w:t>
+      </w:r>
+      <w:r>
+        <w:rPr>
+          <w:rFonts w:ascii="Barlow" w:eastAsia="Times New Roman" w:hAnsi="Barlow" w:cs="Times New Roman"/>
+          <w:color w:val="000000"/>
+          <w:sz w:val="21"/>
+          <w:szCs w:val="21"/>
+          <w:lang w:val="en-US"/>
+        </w:rPr>
+        <w:t>, and social impact</w:t>
+      </w:r>
+      <w:r>
+        <w:rPr>
+          <w:rFonts w:ascii="Barlow" w:eastAsia="Times New Roman" w:hAnsi="Barlow" w:cs="Times New Roman"/>
+          <w:color w:val="000000"/>
+          <w:sz w:val="21"/>
+          <w:szCs w:val="21"/>
+          <w:lang w:val="en-US"/>
+        </w:rPr>
+        <w:t xml:space="preserve"> through lectur</w:t>
+      </w:r>
+      <w:r>
+        <w:rPr>
+          <w:rFonts w:ascii="Barlow" w:eastAsia="Times New Roman" w:hAnsi="Barlow" w:cs="Times New Roman"/>
+          <w:color w:val="000000"/>
+          <w:sz w:val="21"/>
+          <w:szCs w:val="21"/>
+          <w:lang w:val="en-US"/>
+        </w:rPr>
+        <w:t>e/</w:t>
+      </w:r>
+      <w:r>
+        <w:rPr>
+          <w:rFonts w:ascii="Barlow" w:eastAsia="Times New Roman" w:hAnsi="Barlow" w:cs="Times New Roman"/>
+          <w:color w:val="000000"/>
+          <w:sz w:val="21"/>
+          <w:szCs w:val="21"/>
+          <w:lang w:val="en-US"/>
+        </w:rPr>
+        <w:t>section</w:t>
+      </w:r>
+      <w:r>
+        <w:rPr>
+          <w:rFonts w:ascii="Barlow" w:eastAsia="Times New Roman" w:hAnsi="Barlow" w:cs="Times New Roman"/>
+          <w:color w:val="000000"/>
+          <w:sz w:val="21"/>
+          <w:szCs w:val="21"/>
+          <w:lang w:val="en-US"/>
+        </w:rPr>
+        <w:t xml:space="preserve"> activities </w:t>
+      </w:r>
+    </w:p>
+    <w:p>
+      <w:pPr>
+        <w:numPr>
+          <w:ilvl w:val="0"/>
+          <w:numId w:val="11"/>
+        </w:numPr>
+        <w:spacing w:line="259" w:lineRule="auto"/>
+        <w:ind w:left="540"/>
+        <w:textAlignment w:val="baseline"/>
+        <w:rPr>
+          <w:rFonts w:ascii="Barlow" w:eastAsia="Times New Roman" w:hAnsi="Barlow" w:cs="Times New Roman"/>
+          <w:color w:val="000000"/>
+          <w:sz w:val="21"/>
+          <w:szCs w:val="21"/>
+          <w:lang w:val="en-US"/>
+        </w:rPr>
+      </w:pPr>
+      <w:r>
+        <w:rPr>
+          <w:rFonts w:ascii="Barlow" w:eastAsia="Times New Roman" w:hAnsi="Barlow" w:cs="Times New Roman"/>
+          <w:color w:val="000000"/>
+          <w:sz w:val="21"/>
+          <w:szCs w:val="21"/>
+          <w:lang w:val="en-US"/>
+        </w:rPr>
+        <w:t xml:space="preserve">Mentor students </w:t>
+      </w:r>
+      <w:r>
+        <w:rPr>
+          <w:rFonts w:ascii="Barlow" w:eastAsia="Times New Roman" w:hAnsi="Barlow" w:cs="Times New Roman"/>
+          <w:color w:val="000000"/>
+          <w:sz w:val="21"/>
+          <w:szCs w:val="21"/>
+          <w:lang w:val="en-US"/>
+        </w:rPr>
+        <w:t xml:space="preserve">in </w:t>
+      </w:r>
+      <w:r>
+        <w:rPr>
+          <w:rFonts w:ascii="Barlow" w:eastAsia="Times New Roman" w:hAnsi="Barlow" w:cs="Times New Roman"/>
+          <w:color w:val="000000"/>
+          <w:sz w:val="21"/>
+          <w:szCs w:val="21"/>
+          <w:lang w:val="en-US"/>
+        </w:rPr>
+        <w:t>office hours</w:t>
+      </w:r>
+      <w:r>
+        <w:rPr>
+          <w:rFonts w:ascii="Barlow" w:eastAsia="Times New Roman" w:hAnsi="Barlow" w:cs="Times New Roman"/>
+          <w:color w:val="000000"/>
+          <w:sz w:val="21"/>
+          <w:szCs w:val="21"/>
+          <w:lang w:val="en-US"/>
+        </w:rPr>
+        <w:t xml:space="preserve"> to</w:t>
+      </w:r>
+      <w:r>
+        <w:rPr>
+          <w:rFonts w:ascii="Barlow" w:eastAsia="Times New Roman" w:hAnsi="Barlow" w:cs="Times New Roman"/>
+          <w:color w:val="000000"/>
+          <w:sz w:val="21"/>
+          <w:szCs w:val="21"/>
+          <w:lang w:val="en-US"/>
+        </w:rPr>
+        <w:t xml:space="preserve"> </w:t>
+      </w:r>
+      <w:r>
+        <w:rPr>
+          <w:rFonts w:ascii="Barlow" w:eastAsia="Times New Roman" w:hAnsi="Barlow" w:cs="Times New Roman"/>
+          <w:color w:val="000000"/>
+          <w:sz w:val="21"/>
+          <w:szCs w:val="21"/>
+          <w:lang w:val="en-US"/>
+        </w:rPr>
+        <w:t xml:space="preserve">foster </w:t>
+      </w:r>
+      <w:r>
+        <w:rPr>
+          <w:rFonts w:ascii="Barlow" w:eastAsia="Times New Roman" w:hAnsi="Barlow" w:cs="Times New Roman"/>
+          <w:color w:val="000000"/>
+          <w:sz w:val="21"/>
+          <w:szCs w:val="21"/>
+          <w:lang w:val="en-US"/>
+        </w:rPr>
+        <w:t xml:space="preserve">problem-solving </w:t>
+      </w:r>
+      <w:r>
+        <w:rPr>
+          <w:rFonts w:ascii="Barlow" w:eastAsia="Times New Roman" w:hAnsi="Barlow" w:cs="Times New Roman"/>
+          <w:color w:val="000000"/>
+          <w:sz w:val="21"/>
+          <w:szCs w:val="21"/>
+          <w:lang w:val="en-US"/>
+        </w:rPr>
+        <w:t xml:space="preserve">and collaborative </w:t>
+      </w:r>
+      <w:r>
+        <w:rPr>
+          <w:rFonts w:ascii="Barlow" w:eastAsia="Times New Roman" w:hAnsi="Barlow" w:cs="Times New Roman"/>
+          <w:color w:val="000000"/>
+          <w:sz w:val="21"/>
+          <w:szCs w:val="21"/>
+          <w:lang w:val="en-US"/>
+        </w:rPr>
+        <w:t>skill</w:t>
+      </w:r>
+      <w:r>
+        <w:rPr>
+          <w:rFonts w:ascii="Barlow" w:eastAsia="Times New Roman" w:hAnsi="Barlow" w:cs="Times New Roman"/>
+          <w:color w:val="000000"/>
+          <w:sz w:val="21"/>
+          <w:szCs w:val="21"/>
+          <w:lang w:val="en-US"/>
+        </w:rPr>
+        <w:t>s</w:t>
+      </w:r>
+    </w:p>
+    <w:p>
+      <w:pPr>
+        <w:spacing w:line="259" w:lineRule="auto"/>
+        <w:rPr>
+          <w:rFonts w:ascii="Times New Roman" w:eastAsia="Times New Roman" w:hAnsi="Times New Roman" w:cs="Times New Roman"/>
+          <w:sz w:val="24"/>
+          <w:szCs w:val="24"/>
+          <w:lang w:val="en-US"/>
+        </w:rPr>
+      </w:pPr>
+      <w:r>
+        <w:rPr>
+          <w:rFonts w:ascii="Barlow" w:eastAsia="Times New Roman" w:hAnsi="Barlow" w:cs="Times New Roman"/>
+          <w:b/>
+          <w:bCs/>
+          <w:color w:val="000000"/>
+          <w:sz w:val="21"/>
+          <w:szCs w:val="21"/>
+          <w:lang w:val="en-US"/>
+        </w:rPr>
+        <w:t xml:space="preserve">Software Development Intern- </w:t>
+      </w:r>
+      <w:r>
+        <w:rPr>
+          <w:rFonts w:ascii="Barlow" w:eastAsia="Times New Roman" w:hAnsi="Barlow" w:cs="Times New Roman"/>
+          <w:color w:val="000000"/>
+          <w:sz w:val="21"/>
+          <w:szCs w:val="21"/>
+          <w:lang w:val="en-US"/>
+        </w:rPr>
+        <w:t>INIT SE | Seattle, WA</w:t>
+      </w:r>
+      <w:r>
+        <w:rPr>
+          <w:rFonts w:ascii="Barlow" w:eastAsia="Times New Roman" w:hAnsi="Barlow" w:cs="Times New Roman"/>
+          <w:color w:val="000000"/>
+          <w:sz w:val="21"/>
+          <w:szCs w:val="21"/>
+          <w:lang w:val="en-US"/>
+        </w:rPr>
+        <w:tab/>
+      </w:r>
+      <w:r>
+        <w:rPr>
+          <w:rFonts w:ascii="Barlow" w:eastAsia="Times New Roman" w:hAnsi="Barlow" w:cs="Times New Roman"/>
+          <w:color w:val="000000"/>
+          <w:sz w:val="21"/>
+          <w:szCs w:val="21"/>
+          <w:lang w:val="en-US"/>
+        </w:rPr>
+        <w:tab/>
+      </w:r>
+      <w:r>
+        <w:rPr>
+          <w:rFonts w:ascii="Barlow" w:eastAsia="Times New Roman" w:hAnsi="Barlow" w:cs="Times New Roman"/>
+          <w:color w:val="000000"/>
+          <w:sz w:val="21"/>
+          <w:szCs w:val="21"/>
+          <w:lang w:val="en-US"/>
+        </w:rPr>
+        <w:tab/>
+      </w:r>
+      <w:r>
+        <w:rPr>
+          <w:rFonts w:ascii="Barlow" w:eastAsia="Times New Roman" w:hAnsi="Barlow" w:cs="Times New Roman"/>
+          <w:color w:val="000000"/>
+          <w:sz w:val="21"/>
+          <w:szCs w:val="21"/>
+          <w:lang w:val="en-US"/>
+        </w:rPr>
+        <w:tab/>
+      </w:r>
+      <w:r>
+        <w:rPr>
+          <w:rFonts w:ascii="Barlow" w:eastAsia="Times New Roman" w:hAnsi="Barlow" w:cs="Times New Roman"/>
+          <w:color w:val="000000"/>
+          <w:sz w:val="21"/>
+          <w:szCs w:val="21"/>
+          <w:lang w:val="en-US"/>
+        </w:rPr>
+        <w:tab/>
+      </w:r>
+      <w:r>
+        <w:rPr>
+          <w:rFonts w:ascii="Barlow" w:eastAsia="Times New Roman" w:hAnsi="Barlow" w:cs="Times New Roman"/>
+          <w:color w:val="000000"/>
+          <w:sz w:val="21"/>
+          <w:szCs w:val="21"/>
+          <w:lang w:val="en-US"/>
+        </w:rPr>
+        <w:tab/>
+        <w:t xml:space="preserve">            </w:t>
       </w:r>
       <w:r>
         <w:rPr>
@@ -2204,7 +2554,7 @@
           <w:szCs w:val="21"/>
           <w:lang w:val="en-US"/>
         </w:rPr>
-        <w:t xml:space="preserve"> </w:t>
+        <w:t>0</w:t>
       </w:r>
       <w:r>
         <w:rPr>
@@ -2216,7 +2566,7 @@
           <w:szCs w:val="21"/>
           <w:lang w:val="en-US"/>
         </w:rPr>
-        <w:t>–</w:t>
+        <w:t>6</w:t>
       </w:r>
       <w:r>
         <w:rPr>
@@ -2228,7 +2578,43 @@
           <w:szCs w:val="21"/>
           <w:lang w:val="en-US"/>
         </w:rPr>
-        <w:t>present</w:t>
+        <w:t>/202</w:t>
+      </w:r>
+      <w:r>
+        <w:rPr>
+          <w:rFonts w:ascii="Barlow" w:eastAsia="Times New Roman" w:hAnsi="Barlow" w:cs="Times New Roman"/>
+          <w:i/>
+          <w:iCs/>
+          <w:color w:val="000000"/>
+          <w:sz w:val="21"/>
+          <w:szCs w:val="21"/>
+          <w:lang w:val="en-US"/>
+        </w:rPr>
+        <w:t>5</w:t>
+      </w:r>
+      <w:r>
+        <w:rPr>
+          <w:rFonts w:ascii="Barlow" w:eastAsia="Times New Roman" w:hAnsi="Barlow" w:cs="Times New Roman"/>
+          <w:i/>
+          <w:iCs/>
+          <w:color w:val="000000"/>
+          <w:sz w:val="21"/>
+          <w:szCs w:val="21"/>
+          <w:lang w:val="en-US"/>
+        </w:rPr>
+        <w:t xml:space="preserve"> </w:t>
+      </w:r>
+      <w:r>
+        <w:rPr>
+          <w:rFonts w:ascii="Barlow" w:eastAsia="Times New Roman" w:hAnsi="Barlow" w:cs="Times New Roman"/>
+          <w:i/>
+          <w:iCs/>
+          <w:color w:val="000000"/>
+          <w:sz w:val="21"/>
+          <w:szCs w:val="21"/>
+          <w:lang w:val="en-US"/>
+        </w:rPr>
+        <w:t>–09/2025</w:t>
       </w:r>
     </w:p>
     <w:p>
@@ -2256,87 +2642,27 @@
           <w:szCs w:val="21"/>
           <w:lang w:val="en-US"/>
         </w:rPr>
-        <w:t xml:space="preserve">Develop RESTful endpoints </w:t>
-      </w:r>
-      <w:r>
-        <w:rPr>
-          <w:rFonts w:ascii="Barlow" w:eastAsia="Times New Roman" w:hAnsi="Barlow" w:cs="Times New Roman"/>
-          <w:color w:val="000000"/>
-          <w:sz w:val="21"/>
-          <w:szCs w:val="21"/>
-          <w:lang w:val="en-US"/>
-        </w:rPr>
-        <w:t xml:space="preserve">utilizing GET/POST methods </w:t>
-      </w:r>
-      <w:r>
-        <w:rPr>
-          <w:rFonts w:ascii="Barlow" w:eastAsia="Times New Roman" w:hAnsi="Barlow" w:cs="Times New Roman"/>
-          <w:color w:val="000000"/>
-          <w:sz w:val="21"/>
-          <w:szCs w:val="21"/>
-          <w:lang w:val="en-US"/>
-        </w:rPr>
-        <w:t xml:space="preserve">in Oracle </w:t>
-      </w:r>
-      <w:r>
-        <w:rPr>
-          <w:rFonts w:ascii="Barlow" w:eastAsia="Times New Roman" w:hAnsi="Barlow" w:cs="Times New Roman"/>
-          <w:color w:val="000000"/>
-          <w:sz w:val="21"/>
-          <w:szCs w:val="21"/>
-          <w:lang w:val="en-US"/>
-        </w:rPr>
-        <w:t xml:space="preserve">REST Data Services </w:t>
-      </w:r>
-      <w:r>
-        <w:rPr>
-          <w:rFonts w:ascii="Barlow" w:eastAsia="Times New Roman" w:hAnsi="Barlow" w:cs="Times New Roman"/>
-          <w:color w:val="000000"/>
-          <w:sz w:val="21"/>
-          <w:szCs w:val="21"/>
-          <w:lang w:val="en-US"/>
-        </w:rPr>
-        <w:t>and</w:t>
-      </w:r>
-      <w:r>
-        <w:rPr>
-          <w:rFonts w:ascii="Barlow" w:eastAsia="Times New Roman" w:hAnsi="Barlow" w:cs="Times New Roman"/>
-          <w:color w:val="000000"/>
-          <w:sz w:val="21"/>
-          <w:szCs w:val="21"/>
-          <w:lang w:val="en-US"/>
-        </w:rPr>
-        <w:t xml:space="preserve"> implement</w:t>
-      </w:r>
-      <w:r>
-        <w:rPr>
-          <w:rFonts w:ascii="Barlow" w:eastAsia="Times New Roman" w:hAnsi="Barlow" w:cs="Times New Roman"/>
-          <w:color w:val="000000"/>
-          <w:sz w:val="21"/>
-          <w:szCs w:val="21"/>
-          <w:lang w:val="en-US"/>
-        </w:rPr>
-        <w:t xml:space="preserve"> workflows to onboard clients utilizing</w:t>
-      </w:r>
-      <w:r>
-        <w:rPr>
-          <w:rFonts w:ascii="Barlow" w:eastAsia="Times New Roman" w:hAnsi="Barlow" w:cs="Times New Roman"/>
-          <w:color w:val="000000"/>
-          <w:sz w:val="21"/>
-          <w:szCs w:val="21"/>
-          <w:lang w:val="en-US"/>
-        </w:rPr>
-        <w:t xml:space="preserve"> OAuth 2.0</w:t>
-      </w:r>
-      <w:r>
-        <w:rPr>
-          <w:rFonts w:ascii="Barlow" w:eastAsia="Times New Roman" w:hAnsi="Barlow" w:cs="Times New Roman"/>
-          <w:color w:val="000000"/>
-          <w:sz w:val="21"/>
-          <w:szCs w:val="21"/>
-          <w:lang w:val="en-US"/>
-        </w:rPr>
-        <w:t xml:space="preserve"> </w:t>
+        <w:t>Develop</w:t>
+      </w:r>
+      <w:r>
+        <w:rPr>
+          <w:rFonts w:ascii="Barlow" w:eastAsia="Times New Roman" w:hAnsi="Barlow" w:cs="Times New Roman"/>
+          <w:color w:val="000000"/>
+          <w:sz w:val="21"/>
+          <w:szCs w:val="21"/>
+          <w:lang w:val="en-US"/>
+        </w:rPr>
+        <w:t>ed</w:t>
+      </w:r>
+      <w:r>
+        <w:rPr>
+          <w:rFonts w:ascii="Barlow" w:eastAsia="Times New Roman" w:hAnsi="Barlow" w:cs="Times New Roman"/>
+          <w:color w:val="000000"/>
+          <w:sz w:val="21"/>
+          <w:szCs w:val="21"/>
+          <w:lang w:val="en-US"/>
+        </w:rPr>
+        <w:t xml:space="preserve"> RESTful GET/POST methods for Oracle Database and client onboarding utilizing OAuth 2.0 </w:t>
       </w:r>
     </w:p>
     <w:p>
@@ -2364,364 +2690,57 @@
           <w:szCs w:val="21"/>
           <w:lang w:val="en-US"/>
         </w:rPr>
-        <w:t>Install Automatic Passenger Counter demo unit within office,</w:t>
-      </w:r>
-      <w:r>
-        <w:rPr>
-          <w:rFonts w:ascii="Barlow" w:eastAsia="Times New Roman" w:hAnsi="Barlow" w:cs="Times New Roman"/>
-          <w:color w:val="000000"/>
-          <w:sz w:val="21"/>
-          <w:szCs w:val="21"/>
-          <w:lang w:val="en-US"/>
-        </w:rPr>
-        <w:t xml:space="preserve"> documenting details and BOM using Word and Excel</w:t>
-      </w:r>
-      <w:r>
-        <w:rPr>
-          <w:rFonts w:ascii="Barlow" w:eastAsia="Times New Roman" w:hAnsi="Barlow" w:cs="Times New Roman"/>
-          <w:color w:val="000000"/>
-          <w:sz w:val="21"/>
-          <w:szCs w:val="21"/>
-          <w:lang w:val="en-US"/>
-        </w:rPr>
-        <w:t xml:space="preserve"> </w:t>
-      </w:r>
-    </w:p>
-    <w:p>
-      <w:pPr>
-        <w:spacing w:line="259" w:lineRule="auto"/>
-        <w:rPr>
-          <w:rFonts w:ascii="Times New Roman" w:eastAsia="Times New Roman" w:hAnsi="Times New Roman" w:cs="Times New Roman"/>
-          <w:sz w:val="24"/>
-          <w:szCs w:val="24"/>
-          <w:lang w:val="en-US"/>
-        </w:rPr>
-      </w:pPr>
-      <w:r>
-        <w:rPr>
-          <w:rFonts w:ascii="Barlow" w:eastAsia="Times New Roman" w:hAnsi="Barlow" w:cs="Times New Roman"/>
-          <w:b/>
-          <w:bCs/>
-          <w:color w:val="000000"/>
-          <w:sz w:val="21"/>
-          <w:szCs w:val="21"/>
-          <w:lang w:val="en-US"/>
-        </w:rPr>
-        <w:t xml:space="preserve">Teaching Assistant- </w:t>
-      </w:r>
-      <w:r>
-        <w:rPr>
-          <w:rFonts w:ascii="Barlow" w:eastAsia="Times New Roman" w:hAnsi="Barlow" w:cs="Times New Roman"/>
-          <w:color w:val="000000"/>
-          <w:sz w:val="21"/>
-          <w:szCs w:val="21"/>
-          <w:lang w:val="en-US"/>
-        </w:rPr>
-        <w:t xml:space="preserve">University </w:t>
-      </w:r>
-      <w:proofErr w:type="gramStart"/>
-      <w:r>
-        <w:rPr>
-          <w:rFonts w:ascii="Barlow" w:eastAsia="Times New Roman" w:hAnsi="Barlow" w:cs="Times New Roman"/>
-          <w:color w:val="000000"/>
-          <w:sz w:val="21"/>
-          <w:szCs w:val="21"/>
-          <w:lang w:val="en-US"/>
-        </w:rPr>
-        <w:t>Of</w:t>
-      </w:r>
-      <w:proofErr w:type="gramEnd"/>
-      <w:r>
-        <w:rPr>
-          <w:rFonts w:ascii="Barlow" w:eastAsia="Times New Roman" w:hAnsi="Barlow" w:cs="Times New Roman"/>
-          <w:color w:val="000000"/>
-          <w:sz w:val="21"/>
-          <w:szCs w:val="21"/>
-          <w:lang w:val="en-US"/>
-        </w:rPr>
-        <w:t xml:space="preserve"> Washington-Seattle | Seattle, WA</w:t>
-      </w:r>
-      <w:r>
-        <w:rPr>
-          <w:rFonts w:ascii="Barlow" w:eastAsia="Times New Roman" w:hAnsi="Barlow" w:cs="Times New Roman"/>
-          <w:color w:val="000000"/>
-          <w:sz w:val="21"/>
-          <w:szCs w:val="21"/>
-          <w:lang w:val="en-US"/>
-        </w:rPr>
-        <w:tab/>
-      </w:r>
-      <w:r>
-        <w:rPr>
-          <w:rFonts w:ascii="Barlow" w:eastAsia="Times New Roman" w:hAnsi="Barlow" w:cs="Times New Roman"/>
-          <w:color w:val="000000"/>
-          <w:sz w:val="21"/>
-          <w:szCs w:val="21"/>
-          <w:lang w:val="en-US"/>
-        </w:rPr>
-        <w:tab/>
-      </w:r>
-      <w:r>
-        <w:rPr>
-          <w:rFonts w:ascii="Barlow" w:eastAsia="Times New Roman" w:hAnsi="Barlow" w:cs="Times New Roman"/>
-          <w:color w:val="000000"/>
-          <w:sz w:val="21"/>
-          <w:szCs w:val="21"/>
-          <w:lang w:val="en-US"/>
-        </w:rPr>
-        <w:tab/>
-        <w:t xml:space="preserve">               </w:t>
-      </w:r>
-      <w:r>
-        <w:rPr>
-          <w:rFonts w:ascii="Barlow" w:eastAsia="Times New Roman" w:hAnsi="Barlow" w:cs="Times New Roman"/>
-          <w:color w:val="000000"/>
-          <w:sz w:val="21"/>
-          <w:szCs w:val="21"/>
-          <w:lang w:val="en-US"/>
-        </w:rPr>
-        <w:tab/>
-        <w:t>           </w:t>
-      </w:r>
-      <w:r>
-        <w:rPr>
-          <w:rFonts w:ascii="Barlow" w:eastAsia="Times New Roman" w:hAnsi="Barlow" w:cs="Times New Roman"/>
-          <w:i/>
-          <w:iCs/>
-          <w:color w:val="000000"/>
-          <w:sz w:val="21"/>
-          <w:szCs w:val="21"/>
-          <w:lang w:val="en-US"/>
-        </w:rPr>
-        <w:t xml:space="preserve">08/2024 </w:t>
-      </w:r>
-      <w:r>
-        <w:rPr>
-          <w:rFonts w:ascii="Barlow" w:eastAsia="Times New Roman" w:hAnsi="Barlow" w:cs="Times New Roman"/>
-          <w:i/>
-          <w:iCs/>
-          <w:color w:val="000000"/>
-          <w:sz w:val="21"/>
-          <w:szCs w:val="21"/>
-          <w:lang w:val="en-US"/>
-        </w:rPr>
-        <w:t>–</w:t>
-      </w:r>
-      <w:r>
-        <w:rPr>
-          <w:rFonts w:ascii="Barlow" w:eastAsia="Times New Roman" w:hAnsi="Barlow" w:cs="Times New Roman"/>
-          <w:i/>
-          <w:iCs/>
-          <w:color w:val="000000"/>
-          <w:sz w:val="21"/>
-          <w:szCs w:val="21"/>
-          <w:lang w:val="en-US"/>
-        </w:rPr>
-        <w:t xml:space="preserve"> </w:t>
-      </w:r>
-      <w:r>
-        <w:rPr>
-          <w:rFonts w:ascii="Barlow" w:eastAsia="Times New Roman" w:hAnsi="Barlow" w:cs="Times New Roman"/>
-          <w:i/>
-          <w:iCs/>
-          <w:color w:val="000000"/>
-          <w:sz w:val="21"/>
-          <w:szCs w:val="21"/>
-          <w:lang w:val="en-US"/>
-        </w:rPr>
-        <w:t>06/2025</w:t>
-      </w:r>
-    </w:p>
-    <w:p>
-      <w:pPr>
-        <w:numPr>
-          <w:ilvl w:val="0"/>
-          <w:numId w:val="11"/>
-        </w:numPr>
-        <w:spacing w:line="259" w:lineRule="auto"/>
-        <w:ind w:left="540"/>
-        <w:textAlignment w:val="baseline"/>
-        <w:rPr>
-          <w:rFonts w:ascii="Barlow" w:eastAsia="Times New Roman" w:hAnsi="Barlow" w:cs="Times New Roman"/>
-          <w:color w:val="000000"/>
-          <w:sz w:val="21"/>
-          <w:szCs w:val="21"/>
-          <w:lang w:val="en-US"/>
-        </w:rPr>
-      </w:pPr>
-      <w:r>
-        <w:rPr>
-          <w:rFonts w:ascii="Barlow" w:eastAsia="Times New Roman" w:hAnsi="Barlow" w:cs="Times New Roman"/>
-          <w:color w:val="000000"/>
-          <w:sz w:val="21"/>
-          <w:szCs w:val="21"/>
-          <w:lang w:val="en-US"/>
-        </w:rPr>
-        <w:t>Develop lesson plans</w:t>
-      </w:r>
-      <w:r>
-        <w:rPr>
-          <w:rFonts w:ascii="Barlow" w:eastAsia="Times New Roman" w:hAnsi="Barlow" w:cs="Times New Roman"/>
-          <w:color w:val="000000"/>
-          <w:sz w:val="21"/>
-          <w:szCs w:val="21"/>
-          <w:lang w:val="en-US"/>
-        </w:rPr>
-        <w:t xml:space="preserve"> and facilitate</w:t>
-      </w:r>
-      <w:r>
-        <w:rPr>
-          <w:rFonts w:ascii="Barlow" w:eastAsia="Times New Roman" w:hAnsi="Barlow" w:cs="Times New Roman"/>
-          <w:color w:val="000000"/>
-          <w:sz w:val="21"/>
-          <w:szCs w:val="21"/>
-          <w:lang w:val="en-US"/>
-        </w:rPr>
-        <w:t xml:space="preserve"> lectures of </w:t>
-      </w:r>
-      <w:r>
-        <w:rPr>
-          <w:rFonts w:ascii="Barlow" w:eastAsia="Times New Roman" w:hAnsi="Barlow" w:cs="Times New Roman"/>
-          <w:color w:val="000000"/>
-          <w:sz w:val="21"/>
-          <w:szCs w:val="21"/>
-          <w:lang w:val="en-US"/>
-        </w:rPr>
-        <w:t>&gt;50</w:t>
-      </w:r>
-      <w:r>
-        <w:rPr>
-          <w:rFonts w:ascii="Barlow" w:eastAsia="Times New Roman" w:hAnsi="Barlow" w:cs="Times New Roman"/>
-          <w:color w:val="000000"/>
-          <w:sz w:val="21"/>
-          <w:szCs w:val="21"/>
-          <w:lang w:val="en-US"/>
-        </w:rPr>
-        <w:t xml:space="preserve"> people</w:t>
-      </w:r>
-      <w:r>
-        <w:rPr>
-          <w:rFonts w:ascii="Barlow" w:eastAsia="Times New Roman" w:hAnsi="Barlow" w:cs="Times New Roman"/>
-          <w:color w:val="000000"/>
-          <w:sz w:val="21"/>
-          <w:szCs w:val="21"/>
-          <w:lang w:val="en-US"/>
-        </w:rPr>
-        <w:t xml:space="preserve"> while</w:t>
-      </w:r>
-      <w:r>
-        <w:rPr>
-          <w:rFonts w:ascii="Barlow" w:eastAsia="Times New Roman" w:hAnsi="Barlow" w:cs="Times New Roman"/>
-          <w:color w:val="000000"/>
-          <w:sz w:val="21"/>
-          <w:szCs w:val="21"/>
-          <w:lang w:val="en-US"/>
-        </w:rPr>
-        <w:t xml:space="preserve"> adjust</w:t>
-      </w:r>
-      <w:r>
-        <w:rPr>
-          <w:rFonts w:ascii="Barlow" w:eastAsia="Times New Roman" w:hAnsi="Barlow" w:cs="Times New Roman"/>
-          <w:color w:val="000000"/>
-          <w:sz w:val="21"/>
-          <w:szCs w:val="21"/>
-          <w:lang w:val="en-US"/>
-        </w:rPr>
-        <w:t>ing to achieve</w:t>
-      </w:r>
-      <w:r>
-        <w:rPr>
-          <w:rFonts w:ascii="Barlow" w:eastAsia="Times New Roman" w:hAnsi="Barlow" w:cs="Times New Roman"/>
-          <w:color w:val="000000"/>
-          <w:sz w:val="21"/>
-          <w:szCs w:val="21"/>
-          <w:lang w:val="en-US"/>
-        </w:rPr>
-        <w:t xml:space="preserve"> active learning</w:t>
-      </w:r>
-    </w:p>
-    <w:p>
-      <w:pPr>
-        <w:numPr>
-          <w:ilvl w:val="0"/>
-          <w:numId w:val="11"/>
-        </w:numPr>
-        <w:spacing w:line="259" w:lineRule="auto"/>
-        <w:ind w:left="540"/>
-        <w:textAlignment w:val="baseline"/>
-        <w:rPr>
-          <w:rFonts w:ascii="Barlow" w:eastAsia="Times New Roman" w:hAnsi="Barlow" w:cs="Times New Roman"/>
-          <w:color w:val="000000"/>
-          <w:sz w:val="21"/>
-          <w:szCs w:val="21"/>
-          <w:lang w:val="en-US"/>
-        </w:rPr>
-      </w:pPr>
-      <w:r>
-        <w:rPr>
-          <w:rFonts w:ascii="Barlow" w:eastAsia="Times New Roman" w:hAnsi="Barlow" w:cs="Times New Roman"/>
-          <w:color w:val="000000"/>
-          <w:sz w:val="21"/>
-          <w:szCs w:val="21"/>
-          <w:lang w:val="en-US"/>
-        </w:rPr>
-        <w:t>Grade student work to provide constructive feedback and guide student growth and improvement</w:t>
-      </w:r>
-    </w:p>
-    <w:p>
-      <w:pPr>
-        <w:spacing w:line="259" w:lineRule="auto"/>
-        <w:rPr>
-          <w:rFonts w:ascii="Times New Roman" w:eastAsia="Times New Roman" w:hAnsi="Times New Roman" w:cs="Times New Roman"/>
-          <w:sz w:val="24"/>
-          <w:szCs w:val="24"/>
-          <w:lang w:val="en-US"/>
-        </w:rPr>
-      </w:pPr>
-      <w:r>
-        <w:rPr>
-          <w:rFonts w:ascii="Barlow" w:eastAsia="Times New Roman" w:hAnsi="Barlow" w:cs="Times New Roman"/>
-          <w:b/>
-          <w:bCs/>
-          <w:color w:val="000000"/>
-          <w:sz w:val="21"/>
-          <w:szCs w:val="21"/>
-          <w:lang w:val="en-US"/>
-        </w:rPr>
-        <w:t xml:space="preserve">STEM Alternative Spring Break Instructor- </w:t>
-      </w:r>
-      <w:r>
-        <w:rPr>
-          <w:rFonts w:ascii="Barlow" w:eastAsia="Times New Roman" w:hAnsi="Barlow" w:cs="Times New Roman"/>
-          <w:color w:val="000000"/>
-          <w:sz w:val="21"/>
-          <w:szCs w:val="21"/>
-          <w:lang w:val="en-US"/>
-        </w:rPr>
-        <w:t xml:space="preserve">University of Washington CELE | Seattle, WA               </w:t>
-      </w:r>
-      <w:r>
-        <w:rPr>
-          <w:rFonts w:ascii="Barlow" w:eastAsia="Times New Roman" w:hAnsi="Barlow" w:cs="Times New Roman"/>
-          <w:color w:val="000000"/>
-          <w:sz w:val="21"/>
-          <w:szCs w:val="21"/>
-          <w:lang w:val="en-US"/>
-        </w:rPr>
-        <w:tab/>
-        <w:t xml:space="preserve">            </w:t>
-      </w:r>
-      <w:r>
-        <w:rPr>
-          <w:rFonts w:ascii="Barlow" w:eastAsia="Times New Roman" w:hAnsi="Barlow" w:cs="Times New Roman"/>
-          <w:i/>
-          <w:iCs/>
-          <w:color w:val="000000"/>
-          <w:sz w:val="21"/>
-          <w:szCs w:val="21"/>
-          <w:lang w:val="en-US"/>
-        </w:rPr>
-        <w:t>01/2025 - 05/2025</w:t>
+        <w:t xml:space="preserve">Created </w:t>
+      </w:r>
+      <w:r>
+        <w:rPr>
+          <w:rFonts w:ascii="Barlow" w:eastAsia="Times New Roman" w:hAnsi="Barlow" w:cs="Times New Roman"/>
+          <w:color w:val="000000"/>
+          <w:sz w:val="21"/>
+          <w:szCs w:val="21"/>
+          <w:lang w:val="en-US"/>
+        </w:rPr>
+        <w:t xml:space="preserve">an </w:t>
+      </w:r>
+      <w:r>
+        <w:rPr>
+          <w:rFonts w:ascii="Barlow" w:eastAsia="Times New Roman" w:hAnsi="Barlow" w:cs="Times New Roman"/>
+          <w:color w:val="000000"/>
+          <w:sz w:val="21"/>
+          <w:szCs w:val="21"/>
+          <w:lang w:val="en-US"/>
+        </w:rPr>
+        <w:t>Automatic Passenger Counter</w:t>
+      </w:r>
+      <w:r>
+        <w:rPr>
+          <w:rFonts w:ascii="Barlow" w:eastAsia="Times New Roman" w:hAnsi="Barlow" w:cs="Times New Roman"/>
+          <w:color w:val="000000"/>
+          <w:sz w:val="21"/>
+          <w:szCs w:val="21"/>
+          <w:lang w:val="en-US"/>
+        </w:rPr>
+        <w:t xml:space="preserve"> demo using CAD</w:t>
+      </w:r>
+      <w:r>
+        <w:rPr>
+          <w:rFonts w:ascii="Barlow" w:eastAsia="Times New Roman" w:hAnsi="Barlow" w:cs="Times New Roman"/>
+          <w:color w:val="000000"/>
+          <w:sz w:val="21"/>
+          <w:szCs w:val="21"/>
+          <w:lang w:val="en-US"/>
+        </w:rPr>
+        <w:t xml:space="preserve">, documenting details and BOM using </w:t>
+      </w:r>
+      <w:r>
+        <w:rPr>
+          <w:rFonts w:ascii="Barlow" w:eastAsia="Times New Roman" w:hAnsi="Barlow" w:cs="Times New Roman"/>
+          <w:color w:val="000000"/>
+          <w:sz w:val="21"/>
+          <w:szCs w:val="21"/>
+          <w:lang w:val="en-US"/>
+        </w:rPr>
+        <w:t>Office 365</w:t>
       </w:r>
     </w:p>
     <w:p>
@@ -2749,27 +2768,153 @@
           <w:szCs w:val="21"/>
           <w:lang w:val="en-US"/>
         </w:rPr>
-        <w:t xml:space="preserve">Developed ~5 </w:t>
-      </w:r>
-      <w:r>
-        <w:rPr>
-          <w:rFonts w:ascii="Barlow" w:eastAsia="Times New Roman" w:hAnsi="Barlow" w:cs="Times New Roman"/>
-          <w:color w:val="000000"/>
-          <w:sz w:val="21"/>
-          <w:szCs w:val="21"/>
-          <w:lang w:val="en-US"/>
-        </w:rPr>
-        <w:t>hours’ worth</w:t>
-      </w:r>
-      <w:r>
-        <w:rPr>
-          <w:rFonts w:ascii="Barlow" w:eastAsia="Times New Roman" w:hAnsi="Barlow" w:cs="Times New Roman"/>
-          <w:color w:val="000000"/>
-          <w:sz w:val="21"/>
-          <w:szCs w:val="21"/>
-          <w:lang w:val="en-US"/>
-        </w:rPr>
-        <w:t xml:space="preserve"> of culturally competent STEM education for 6th-8th grade students with peers</w:t>
+        <w:t xml:space="preserve">Implemented a log parser </w:t>
+      </w:r>
+      <w:r>
+        <w:rPr>
+          <w:rFonts w:ascii="Barlow" w:eastAsia="Times New Roman" w:hAnsi="Barlow" w:cs="Times New Roman"/>
+          <w:color w:val="000000"/>
+          <w:sz w:val="21"/>
+          <w:szCs w:val="21"/>
+          <w:lang w:val="en-US"/>
+        </w:rPr>
+        <w:t>in C#</w:t>
+      </w:r>
+      <w:r>
+        <w:rPr>
+          <w:rFonts w:ascii="Barlow" w:eastAsia="Times New Roman" w:hAnsi="Barlow" w:cs="Times New Roman"/>
+          <w:color w:val="000000"/>
+          <w:sz w:val="21"/>
+          <w:szCs w:val="21"/>
+          <w:lang w:val="en-US"/>
+        </w:rPr>
+        <w:t>,</w:t>
+      </w:r>
+      <w:r>
+        <w:rPr>
+          <w:rFonts w:ascii="Barlow" w:eastAsia="Times New Roman" w:hAnsi="Barlow" w:cs="Times New Roman"/>
+          <w:color w:val="000000"/>
+          <w:sz w:val="21"/>
+          <w:szCs w:val="21"/>
+          <w:lang w:val="en-US"/>
+        </w:rPr>
+        <w:t xml:space="preserve"> </w:t>
+      </w:r>
+      <w:r>
+        <w:rPr>
+          <w:rFonts w:ascii="Barlow" w:eastAsia="Times New Roman" w:hAnsi="Barlow" w:cs="Times New Roman"/>
+          <w:color w:val="000000"/>
+          <w:sz w:val="21"/>
+          <w:szCs w:val="21"/>
+          <w:lang w:val="en-US"/>
+        </w:rPr>
+        <w:t xml:space="preserve">utilizing IoC through Dependency Injection (DI) </w:t>
+      </w:r>
+      <w:r>
+        <w:rPr>
+          <w:rFonts w:ascii="Barlow" w:eastAsia="Times New Roman" w:hAnsi="Barlow" w:cs="Times New Roman"/>
+          <w:color w:val="000000"/>
+          <w:sz w:val="21"/>
+          <w:szCs w:val="21"/>
+          <w:lang w:val="en-US"/>
+        </w:rPr>
+        <w:t>with database extraction and</w:t>
+      </w:r>
+      <w:r>
+        <w:rPr>
+          <w:rFonts w:ascii="Barlow" w:eastAsia="Times New Roman" w:hAnsi="Barlow" w:cs="Times New Roman"/>
+          <w:color w:val="000000"/>
+          <w:sz w:val="21"/>
+          <w:szCs w:val="21"/>
+          <w:lang w:val="en-US"/>
+        </w:rPr>
+        <w:t xml:space="preserve"> email notifications</w:t>
+      </w:r>
+      <w:r>
+        <w:rPr>
+          <w:rFonts w:ascii="Barlow" w:eastAsia="Times New Roman" w:hAnsi="Barlow" w:cs="Times New Roman"/>
+          <w:color w:val="000000"/>
+          <w:sz w:val="21"/>
+          <w:szCs w:val="21"/>
+          <w:lang w:val="en-US"/>
+        </w:rPr>
+        <w:t xml:space="preserve">, enhancing debugging </w:t>
+      </w:r>
+      <w:r>
+        <w:rPr>
+          <w:rFonts w:ascii="Barlow" w:eastAsia="Times New Roman" w:hAnsi="Barlow" w:cs="Times New Roman"/>
+          <w:color w:val="000000"/>
+          <w:sz w:val="21"/>
+          <w:szCs w:val="21"/>
+          <w:lang w:val="en-US"/>
+        </w:rPr>
+        <w:t xml:space="preserve">and </w:t>
+      </w:r>
+      <w:r>
+        <w:rPr>
+          <w:rFonts w:ascii="Barlow" w:eastAsia="Times New Roman" w:hAnsi="Barlow" w:cs="Times New Roman"/>
+          <w:color w:val="000000"/>
+          <w:sz w:val="21"/>
+          <w:szCs w:val="21"/>
+          <w:lang w:val="en-US"/>
+        </w:rPr>
+        <w:t>efficiency</w:t>
+      </w:r>
+    </w:p>
+    <w:p>
+      <w:pPr>
+        <w:spacing w:line="259" w:lineRule="auto"/>
+        <w:rPr>
+          <w:rFonts w:ascii="Times New Roman" w:eastAsia="Times New Roman" w:hAnsi="Times New Roman" w:cs="Times New Roman"/>
+          <w:sz w:val="24"/>
+          <w:szCs w:val="24"/>
+          <w:lang w:val="en-US"/>
+        </w:rPr>
+      </w:pPr>
+      <w:r>
+        <w:rPr>
+          <w:rFonts w:ascii="Barlow" w:eastAsia="Times New Roman" w:hAnsi="Barlow" w:cs="Times New Roman"/>
+          <w:b/>
+          <w:bCs/>
+          <w:color w:val="000000"/>
+          <w:sz w:val="21"/>
+          <w:szCs w:val="21"/>
+          <w:lang w:val="en-US"/>
+        </w:rPr>
+        <w:t xml:space="preserve">STEM Alternative Spring Break Instructor- </w:t>
+      </w:r>
+      <w:r>
+        <w:rPr>
+          <w:rFonts w:ascii="Barlow" w:eastAsia="Times New Roman" w:hAnsi="Barlow" w:cs="Times New Roman"/>
+          <w:color w:val="000000"/>
+          <w:sz w:val="21"/>
+          <w:szCs w:val="21"/>
+          <w:lang w:val="en-US"/>
+        </w:rPr>
+        <w:t xml:space="preserve">University of Washington CELE | Seattle, WA               </w:t>
+      </w:r>
+      <w:r>
+        <w:rPr>
+          <w:rFonts w:ascii="Barlow" w:eastAsia="Times New Roman" w:hAnsi="Barlow" w:cs="Times New Roman"/>
+          <w:color w:val="000000"/>
+          <w:sz w:val="21"/>
+          <w:szCs w:val="21"/>
+          <w:lang w:val="en-US"/>
+        </w:rPr>
+        <w:tab/>
+        <w:t xml:space="preserve">            </w:t>
+      </w:r>
+      <w:r>
+        <w:rPr>
+          <w:rFonts w:ascii="Barlow" w:eastAsia="Times New Roman" w:hAnsi="Barlow" w:cs="Times New Roman"/>
+          <w:i/>
+          <w:iCs/>
+          <w:color w:val="000000"/>
+          <w:sz w:val="21"/>
+          <w:szCs w:val="21"/>
+          <w:lang w:val="en-US"/>
+        </w:rPr>
+        <w:t>01/2025 - 05/2025</w:t>
       </w:r>
     </w:p>
     <w:p>
@@ -2797,6 +2942,54 @@
           <w:szCs w:val="21"/>
           <w:lang w:val="en-US"/>
         </w:rPr>
+        <w:t xml:space="preserve">Developed ~5 </w:t>
+      </w:r>
+      <w:r>
+        <w:rPr>
+          <w:rFonts w:ascii="Barlow" w:eastAsia="Times New Roman" w:hAnsi="Barlow" w:cs="Times New Roman"/>
+          <w:color w:val="000000"/>
+          <w:sz w:val="21"/>
+          <w:szCs w:val="21"/>
+          <w:lang w:val="en-US"/>
+        </w:rPr>
+        <w:t>hours’ worth</w:t>
+      </w:r>
+      <w:r>
+        <w:rPr>
+          <w:rFonts w:ascii="Barlow" w:eastAsia="Times New Roman" w:hAnsi="Barlow" w:cs="Times New Roman"/>
+          <w:color w:val="000000"/>
+          <w:sz w:val="21"/>
+          <w:szCs w:val="21"/>
+          <w:lang w:val="en-US"/>
+        </w:rPr>
+        <w:t xml:space="preserve"> of culturally competent STEM education for 6th-8th grade students with peers</w:t>
+      </w:r>
+    </w:p>
+    <w:p>
+      <w:pPr>
+        <w:numPr>
+          <w:ilvl w:val="0"/>
+          <w:numId w:val="12"/>
+        </w:numPr>
+        <w:spacing w:line="259" w:lineRule="auto"/>
+        <w:ind w:left="540"/>
+        <w:textAlignment w:val="baseline"/>
+        <w:rPr>
+          <w:rFonts w:ascii="Barlow" w:eastAsia="Times New Roman" w:hAnsi="Barlow" w:cs="Times New Roman"/>
+          <w:color w:val="000000"/>
+          <w:sz w:val="21"/>
+          <w:szCs w:val="21"/>
+          <w:lang w:val="en-US"/>
+        </w:rPr>
+      </w:pPr>
+      <w:r>
+        <w:rPr>
+          <w:rFonts w:ascii="Barlow" w:eastAsia="Times New Roman" w:hAnsi="Barlow" w:cs="Times New Roman"/>
+          <w:color w:val="000000"/>
+          <w:sz w:val="21"/>
+          <w:szCs w:val="21"/>
+          <w:lang w:val="en-US"/>
+        </w:rPr>
         <w:t xml:space="preserve">Taught </w:t>
       </w:r>
       <w:r>
@@ -3298,7 +3491,27 @@
           <w:szCs w:val="21"/>
           <w:lang w:val="en-US"/>
         </w:rPr>
-        <w:t>NYC, including AI engineers</w:t>
+        <w:t>NYC, including AI</w:t>
+      </w:r>
+      <w:r>
+        <w:rPr>
+          <w:rFonts w:ascii="Barlow" w:eastAsia="Times New Roman" w:hAnsi="Barlow" w:cs="Times New Roman"/>
+          <w:color w:val="000000"/>
+          <w:sz w:val="21"/>
+          <w:szCs w:val="21"/>
+          <w:lang w:val="en-US"/>
+        </w:rPr>
+        <w:t>/ML</w:t>
+      </w:r>
+      <w:r>
+        <w:rPr>
+          <w:rFonts w:ascii="Barlow" w:eastAsia="Times New Roman" w:hAnsi="Barlow" w:cs="Times New Roman"/>
+          <w:color w:val="000000"/>
+          <w:sz w:val="21"/>
+          <w:szCs w:val="21"/>
+          <w:lang w:val="en-US"/>
+        </w:rPr>
+        <w:t xml:space="preserve"> engineers</w:t>
       </w:r>
       <w:r>
         <w:rPr>

</xml_diff>